<commit_message>
added mobility statistics and added more documentation
</commit_message>
<xml_diff>
--- a/Methode.docx
+++ b/Methode.docx
@@ -117,14 +117,12 @@
               </w:rPr>
               <w:t xml:space="preserve">Beispiel </w:t>
             </w:r>
-            <w:proofErr w:type="spellStart"/>
-            <w:r>
-              <w:rPr>
-                <w:lang w:val="de-DE"/>
-              </w:rPr>
-              <w:t>usage</w:t>
-            </w:r>
-            <w:proofErr w:type="spellEnd"/>
+            <w:r>
+              <w:rPr>
+                <w:lang w:val="de-DE"/>
+              </w:rPr>
+              <w:t>zur Benutzung</w:t>
+            </w:r>
             <w:r>
               <w:rPr>
                 <w:lang w:val="de-DE"/>
@@ -133,9 +131,6 @@
             </w:r>
           </w:p>
           <w:p>
-            <w:pPr>
-              <w:spacing w:after="0" w:line="240" w:lineRule="auto"/>
-            </w:pPr>
             <w:r>
               <w:t>transformer = Transformer(</w:t>
             </w:r>
@@ -149,17 +144,9 @@
             </w:r>
           </w:p>
           <w:p>
-            <w:pPr>
-              <w:spacing w:after="0" w:line="240" w:lineRule="auto"/>
-            </w:pPr>
-            <w:proofErr w:type="spellStart"/>
-            <w:proofErr w:type="gramStart"/>
-            <w:r>
-              <w:t>transformer.initialize</w:t>
-            </w:r>
-            <w:proofErr w:type="gramEnd"/>
-            <w:r>
-              <w:t>_transformer</w:t>
+            <w:proofErr w:type="spellStart"/>
+            <w:r>
+              <w:t>transformer.initialize_transformer</w:t>
             </w:r>
             <w:proofErr w:type="spellEnd"/>
             <w:r>
@@ -167,27 +154,16 @@
             </w:r>
           </w:p>
           <w:p>
-            <w:pPr>
-              <w:spacing w:after="0" w:line="240" w:lineRule="auto"/>
-            </w:pPr>
             <w:r>
               <w:t xml:space="preserve">capacity = </w:t>
             </w:r>
             <w:proofErr w:type="spellStart"/>
             <w:r>
-              <w:t>transformer.get_max_</w:t>
-            </w:r>
-            <w:proofErr w:type="gramStart"/>
-            <w:r>
-              <w:t>capacity</w:t>
-            </w:r>
-            <w:proofErr w:type="spellEnd"/>
-            <w:r>
-              <w:t>(</w:t>
-            </w:r>
-            <w:proofErr w:type="gramEnd"/>
-            <w:r>
-              <w:t>)</w:t>
+              <w:t>transformer.get_max_capacity</w:t>
+            </w:r>
+            <w:proofErr w:type="spellEnd"/>
+            <w:r>
+              <w:t>()</w:t>
             </w:r>
           </w:p>
           <w:p>
@@ -232,19 +208,11 @@
           <w:p>
             <w:proofErr w:type="spellStart"/>
             <w:r>
-              <w:t>set_power_</w:t>
-            </w:r>
-            <w:proofErr w:type="gramStart"/>
-            <w:r>
-              <w:t>household</w:t>
-            </w:r>
-            <w:proofErr w:type="spellEnd"/>
-            <w:r>
-              <w:t>(</w:t>
-            </w:r>
-            <w:proofErr w:type="gramEnd"/>
-            <w:r>
-              <w:t>)</w:t>
+              <w:t>set_power_household</w:t>
+            </w:r>
+            <w:proofErr w:type="spellEnd"/>
+            <w:r>
+              <w:t>()</w:t>
             </w:r>
           </w:p>
         </w:tc>
@@ -392,28 +360,14 @@
               <w:rPr>
                 <w:lang w:val="de-DE"/>
               </w:rPr>
-              <w:t>set_customers_contracted_</w:t>
-            </w:r>
-            <w:proofErr w:type="gramStart"/>
-            <w:r>
-              <w:rPr>
-                <w:lang w:val="de-DE"/>
-              </w:rPr>
-              <w:t>power</w:t>
-            </w:r>
-            <w:proofErr w:type="spellEnd"/>
-            <w:r>
-              <w:rPr>
-                <w:lang w:val="de-DE"/>
-              </w:rPr>
-              <w:t>(</w:t>
-            </w:r>
-            <w:proofErr w:type="gramEnd"/>
-            <w:r>
-              <w:rPr>
-                <w:lang w:val="de-DE"/>
-              </w:rPr>
-              <w:t>)</w:t>
+              <w:t>set_customers_contracted_power</w:t>
+            </w:r>
+            <w:proofErr w:type="spellEnd"/>
+            <w:r>
+              <w:rPr>
+                <w:lang w:val="de-DE"/>
+              </w:rPr>
+              <w:t>()</w:t>
             </w:r>
           </w:p>
         </w:tc>
@@ -492,28 +446,14 @@
               <w:rPr>
                 <w:lang w:val="de-DE"/>
               </w:rPr>
-              <w:t>get_c_</w:t>
-            </w:r>
-            <w:proofErr w:type="gramStart"/>
-            <w:r>
-              <w:rPr>
-                <w:lang w:val="de-DE"/>
-              </w:rPr>
-              <w:t>diversity</w:t>
-            </w:r>
-            <w:proofErr w:type="spellEnd"/>
-            <w:r>
-              <w:rPr>
-                <w:lang w:val="de-DE"/>
-              </w:rPr>
-              <w:t>(</w:t>
-            </w:r>
-            <w:proofErr w:type="gramEnd"/>
-            <w:r>
-              <w:rPr>
-                <w:lang w:val="de-DE"/>
-              </w:rPr>
-              <w:t>)</w:t>
+              <w:t>get_c_diversity</w:t>
+            </w:r>
+            <w:proofErr w:type="spellEnd"/>
+            <w:r>
+              <w:rPr>
+                <w:lang w:val="de-DE"/>
+              </w:rPr>
+              <w:t>()</w:t>
             </w:r>
           </w:p>
         </w:tc>
@@ -564,15 +504,7 @@
             </w:r>
           </w:p>
           <w:p>
-            <w:pPr>
-              <w:rPr>
-                <w:lang w:val="de-DE"/>
-              </w:rPr>
-            </w:pPr>
-            <w:r>
-              <w:rPr>
-                <w:lang w:val="de-DE"/>
-              </w:rPr>
+            <w:r>
               <w:t>https://en.wikipedia.org/wiki/Diversity_factor</w:t>
             </w:r>
           </w:p>
@@ -594,28 +526,14 @@
               <w:rPr>
                 <w:lang w:val="de-DE"/>
               </w:rPr>
-              <w:t>set_transformer_power_</w:t>
-            </w:r>
-            <w:proofErr w:type="gramStart"/>
-            <w:r>
-              <w:rPr>
-                <w:lang w:val="de-DE"/>
-              </w:rPr>
-              <w:t>capacity</w:t>
-            </w:r>
-            <w:proofErr w:type="spellEnd"/>
-            <w:r>
-              <w:rPr>
-                <w:lang w:val="de-DE"/>
-              </w:rPr>
-              <w:t>(</w:t>
-            </w:r>
-            <w:proofErr w:type="gramEnd"/>
-            <w:r>
-              <w:rPr>
-                <w:lang w:val="de-DE"/>
-              </w:rPr>
-              <w:t>)</w:t>
+              <w:t>set_transformer_power_capacity</w:t>
+            </w:r>
+            <w:proofErr w:type="spellEnd"/>
+            <w:r>
+              <w:rPr>
+                <w:lang w:val="de-DE"/>
+              </w:rPr>
+              <w:t>()</w:t>
             </w:r>
           </w:p>
         </w:tc>
@@ -778,28 +696,14 @@
                 <w:lang w:val="de-DE"/>
               </w:rPr>
               <w:lastRenderedPageBreak/>
-              <w:t>initialize_</w:t>
-            </w:r>
-            <w:proofErr w:type="gramStart"/>
-            <w:r>
-              <w:rPr>
-                <w:lang w:val="de-DE"/>
-              </w:rPr>
-              <w:t>transformer</w:t>
-            </w:r>
-            <w:proofErr w:type="spellEnd"/>
-            <w:r>
-              <w:rPr>
-                <w:lang w:val="de-DE"/>
-              </w:rPr>
-              <w:t>(</w:t>
-            </w:r>
-            <w:proofErr w:type="gramEnd"/>
-            <w:r>
-              <w:rPr>
-                <w:lang w:val="de-DE"/>
-              </w:rPr>
-              <w:t>)</w:t>
+              <w:t>initialize_transformer</w:t>
+            </w:r>
+            <w:proofErr w:type="spellEnd"/>
+            <w:r>
+              <w:rPr>
+                <w:lang w:val="de-DE"/>
+              </w:rPr>
+              <w:t>()</w:t>
             </w:r>
           </w:p>
         </w:tc>
@@ -836,28 +740,14 @@
               <w:rPr>
                 <w:lang w:val="de-DE"/>
               </w:rPr>
-              <w:t>set_power_</w:t>
-            </w:r>
-            <w:proofErr w:type="gramStart"/>
-            <w:r>
-              <w:rPr>
-                <w:lang w:val="de-DE"/>
-              </w:rPr>
-              <w:t>household</w:t>
-            </w:r>
-            <w:proofErr w:type="spellEnd"/>
-            <w:r>
-              <w:rPr>
-                <w:lang w:val="de-DE"/>
-              </w:rPr>
-              <w:t>(</w:t>
-            </w:r>
-            <w:proofErr w:type="gramEnd"/>
-            <w:r>
-              <w:rPr>
-                <w:lang w:val="de-DE"/>
-              </w:rPr>
-              <w:t xml:space="preserve">), </w:t>
+              <w:t>set_power_household</w:t>
+            </w:r>
+            <w:proofErr w:type="spellEnd"/>
+            <w:r>
+              <w:rPr>
+                <w:lang w:val="de-DE"/>
+              </w:rPr>
+              <w:t xml:space="preserve">(), </w:t>
             </w:r>
             <w:proofErr w:type="spellStart"/>
             <w:r>
@@ -912,28 +802,14 @@
               <w:rPr>
                 <w:lang w:val="de-DE"/>
               </w:rPr>
-              <w:t>get_max_</w:t>
-            </w:r>
-            <w:proofErr w:type="gramStart"/>
-            <w:r>
-              <w:rPr>
-                <w:lang w:val="de-DE"/>
-              </w:rPr>
-              <w:t>capacity</w:t>
-            </w:r>
-            <w:proofErr w:type="spellEnd"/>
-            <w:r>
-              <w:rPr>
-                <w:lang w:val="de-DE"/>
-              </w:rPr>
-              <w:t>(</w:t>
-            </w:r>
-            <w:proofErr w:type="gramEnd"/>
-            <w:r>
-              <w:rPr>
-                <w:lang w:val="de-DE"/>
-              </w:rPr>
-              <w:t>)</w:t>
+              <w:t>get_max_capacity</w:t>
+            </w:r>
+            <w:proofErr w:type="spellEnd"/>
+            <w:r>
+              <w:rPr>
+                <w:lang w:val="de-DE"/>
+              </w:rPr>
+              <w:t>()</w:t>
             </w:r>
           </w:p>
         </w:tc>
@@ -971,28 +847,14 @@
               <w:rPr>
                 <w:lang w:val="de-DE"/>
               </w:rPr>
-              <w:t>initialize_</w:t>
-            </w:r>
-            <w:proofErr w:type="gramStart"/>
-            <w:r>
-              <w:rPr>
-                <w:lang w:val="de-DE"/>
-              </w:rPr>
-              <w:t>transformer</w:t>
-            </w:r>
-            <w:proofErr w:type="spellEnd"/>
-            <w:r>
-              <w:rPr>
-                <w:lang w:val="de-DE"/>
-              </w:rPr>
-              <w:t>(</w:t>
-            </w:r>
-            <w:proofErr w:type="gramEnd"/>
-            <w:r>
-              <w:rPr>
-                <w:lang w:val="de-DE"/>
-              </w:rPr>
-              <w:t>) ausgeführt wurde, da davor im Kapazitätswert des Transformators ein None wert steht.</w:t>
+              <w:t>initialize_transformer</w:t>
+            </w:r>
+            <w:proofErr w:type="spellEnd"/>
+            <w:r>
+              <w:rPr>
+                <w:lang w:val="de-DE"/>
+              </w:rPr>
+              <w:t>() ausgeführt wurde, da davor im Kapazitätswert des Transformators ein None wert steht.</w:t>
             </w:r>
           </w:p>
         </w:tc>
@@ -1129,7 +991,137 @@
                 <w:lang w:val="de-DE"/>
               </w:rPr>
             </w:pPr>
-          </w:p>
+            <w:r>
+              <w:rPr>
+                <w:lang w:val="de-DE"/>
+              </w:rPr>
+              <w:t>Beispiel zur Benutzung:</w:t>
+            </w:r>
+          </w:p>
+          <w:p>
+            <w:r>
+              <w:t>c</w:t>
+            </w:r>
+            <w:r>
+              <w:t xml:space="preserve">ustomer = </w:t>
+            </w:r>
+            <w:proofErr w:type="spellStart"/>
+            <w:r>
+              <w:t>PowerCustomer</w:t>
+            </w:r>
+            <w:proofErr w:type="spellEnd"/>
+            <w:r>
+              <w:t>(</w:t>
+            </w:r>
+            <w:proofErr w:type="spellStart"/>
+            <w:r>
+              <w:t>yearly_cons_household</w:t>
+            </w:r>
+            <w:proofErr w:type="spellEnd"/>
+            <w:r>
+              <w:t>=3500,</w:t>
+            </w:r>
+            <w:r>
+              <w:t xml:space="preserve"> </w:t>
+            </w:r>
+          </w:p>
+          <w:p>
+            <w:pPr>
+              <w:ind w:left="2586"/>
+            </w:pPr>
+            <w:proofErr w:type="spellStart"/>
+            <w:r>
+              <w:t>start_date</w:t>
+            </w:r>
+            <w:proofErr w:type="spellEnd"/>
+            <w:r>
+              <w:t>=</w:t>
+            </w:r>
+            <w:proofErr w:type="spellStart"/>
+            <w:r>
+              <w:t>start_date</w:t>
+            </w:r>
+            <w:proofErr w:type="spellEnd"/>
+            <w:r>
+              <w:t>,</w:t>
+            </w:r>
+            <w:r>
+              <w:t xml:space="preserve"> </w:t>
+            </w:r>
+          </w:p>
+          <w:p>
+            <w:pPr>
+              <w:ind w:left="2586"/>
+            </w:pPr>
+            <w:proofErr w:type="spellStart"/>
+            <w:r>
+              <w:t>end_date</w:t>
+            </w:r>
+            <w:proofErr w:type="spellEnd"/>
+            <w:r>
+              <w:t>=</w:t>
+            </w:r>
+            <w:proofErr w:type="spellStart"/>
+            <w:r>
+              <w:t>end_date</w:t>
+            </w:r>
+            <w:proofErr w:type="spellEnd"/>
+            <w:r>
+              <w:t>)</w:t>
+            </w:r>
+          </w:p>
+          <w:p>
+            <w:pPr>
+              <w:spacing w:after="0" w:line="240" w:lineRule="auto"/>
+              <w:ind w:left="2586"/>
+            </w:pPr>
+          </w:p>
+          <w:p>
+            <w:pPr>
+              <w:rPr>
+                <w:lang w:val="de-DE"/>
+              </w:rPr>
+            </w:pPr>
+            <w:proofErr w:type="spellStart"/>
+            <w:r>
+              <w:rPr>
+                <w:lang w:val="de-DE"/>
+              </w:rPr>
+              <w:t>customer.initialize_customer</w:t>
+            </w:r>
+            <w:proofErr w:type="spellEnd"/>
+            <w:r>
+              <w:rPr>
+                <w:lang w:val="de-DE"/>
+              </w:rPr>
+              <w:t>()</w:t>
+            </w:r>
+          </w:p>
+          <w:p>
+            <w:proofErr w:type="spellStart"/>
+            <w:r>
+              <w:t>customer.set_current_load</w:t>
+            </w:r>
+            <w:proofErr w:type="spellEnd"/>
+            <w:r>
+              <w:t>(timestamp)</w:t>
+            </w:r>
+          </w:p>
+          <w:p>
+            <w:r>
+              <w:t>print(</w:t>
+            </w:r>
+            <w:proofErr w:type="spellStart"/>
+            <w:r>
+              <w:t>customer.current_load_kw</w:t>
+            </w:r>
+            <w:proofErr w:type="spellEnd"/>
+            <w:r>
+              <w:t>)</w:t>
+            </w:r>
+          </w:p>
+          <w:p/>
+          <w:p/>
         </w:tc>
       </w:tr>
       <w:tr>
@@ -1185,27 +1177,13 @@
               <w:rPr>
                 <w:lang w:val="de-DE"/>
               </w:rPr>
-              <w:t>create_cleaned_h0_</w:t>
-            </w:r>
-            <w:proofErr w:type="gramStart"/>
-            <w:r>
-              <w:rPr>
-                <w:lang w:val="de-DE"/>
-              </w:rPr>
-              <w:t>profile</w:t>
-            </w:r>
-            <w:r>
-              <w:rPr>
-                <w:lang w:val="de-DE"/>
-              </w:rPr>
-              <w:t>(</w:t>
-            </w:r>
-            <w:proofErr w:type="gramEnd"/>
-            <w:r>
-              <w:rPr>
-                <w:lang w:val="de-DE"/>
-              </w:rPr>
-              <w:t>)</w:t>
+              <w:t>create_cleaned_h0_profile</w:t>
+            </w:r>
+            <w:r>
+              <w:rPr>
+                <w:lang w:val="de-DE"/>
+              </w:rPr>
+              <w:t>()</w:t>
             </w:r>
           </w:p>
         </w:tc>
@@ -1239,7 +1217,7 @@
               </w:rPr>
               <w:t xml:space="preserve">, das File h0_profile.csv. Diese Datei wird vom BDEW unter </w:t>
             </w:r>
-            <w:hyperlink r:id="rId4" w:history="1">
+            <w:hyperlink r:id="rId5" w:history="1">
               <w:r>
                 <w:rPr>
                   <w:rStyle w:val="Hyperlink"/>
@@ -1252,19 +1230,7 @@
               <w:rPr>
                 <w:lang w:val="de-DE"/>
               </w:rPr>
-              <w:t xml:space="preserve"> </w:t>
-            </w:r>
-            <w:r>
-              <w:rPr>
-                <w:lang w:val="de-DE"/>
-              </w:rPr>
-              <w:t>zur Verfügung gestellt.</w:t>
-            </w:r>
-            <w:r>
-              <w:rPr>
-                <w:lang w:val="de-DE"/>
-              </w:rPr>
-              <w:t xml:space="preserve"> Hierbei handelt es sich um die durchschnittlichen Leistungswerte </w:t>
+              <w:t xml:space="preserve"> zur Verfügung gestellt. Hierbei handelt es sich um die durchschnittlichen Leistungswerte </w:t>
             </w:r>
             <w:r>
               <w:rPr>
@@ -1316,6 +1282,7 @@
               <w:rPr>
                 <w:lang w:val="de-DE"/>
               </w:rPr>
+              <w:lastRenderedPageBreak/>
               <w:t>Hierbei wird das Jahr im Zeitstempel auf das Jahr des Start Datums gesetzt.</w:t>
             </w:r>
           </w:p>
@@ -1378,28 +1345,15 @@
               <w:rPr>
                 <w:lang w:val="de-DE"/>
               </w:rPr>
-              <w:t>set_standard_load_</w:t>
-            </w:r>
-            <w:proofErr w:type="gramStart"/>
-            <w:r>
-              <w:rPr>
-                <w:lang w:val="de-DE"/>
-              </w:rPr>
-              <w:t>profile</w:t>
-            </w:r>
-            <w:proofErr w:type="spellEnd"/>
-            <w:r>
-              <w:rPr>
-                <w:lang w:val="de-DE"/>
-              </w:rPr>
-              <w:t>(</w:t>
-            </w:r>
-            <w:proofErr w:type="gramEnd"/>
-            <w:r>
-              <w:rPr>
-                <w:lang w:val="de-DE"/>
-              </w:rPr>
-              <w:t>)</w:t>
+              <w:lastRenderedPageBreak/>
+              <w:t>set_standard_load_profile</w:t>
+            </w:r>
+            <w:proofErr w:type="spellEnd"/>
+            <w:r>
+              <w:rPr>
+                <w:lang w:val="de-DE"/>
+              </w:rPr>
+              <w:t>()</w:t>
             </w:r>
           </w:p>
         </w:tc>
@@ -1464,29 +1418,14 @@
               <w:rPr>
                 <w:lang w:val="de-DE"/>
               </w:rPr>
-              <w:lastRenderedPageBreak/>
-              <w:t>set_</w:t>
-            </w:r>
-            <w:proofErr w:type="gramStart"/>
-            <w:r>
-              <w:rPr>
-                <w:lang w:val="de-DE"/>
-              </w:rPr>
-              <w:t>scale</w:t>
-            </w:r>
-            <w:proofErr w:type="spellEnd"/>
-            <w:r>
-              <w:rPr>
-                <w:lang w:val="de-DE"/>
-              </w:rPr>
-              <w:t>(</w:t>
-            </w:r>
-            <w:proofErr w:type="gramEnd"/>
-            <w:r>
-              <w:rPr>
-                <w:lang w:val="de-DE"/>
-              </w:rPr>
-              <w:t>)</w:t>
+              <w:t>set_scale</w:t>
+            </w:r>
+            <w:proofErr w:type="spellEnd"/>
+            <w:r>
+              <w:rPr>
+                <w:lang w:val="de-DE"/>
+              </w:rPr>
+              <w:t>()</w:t>
             </w:r>
           </w:p>
         </w:tc>
@@ -1531,28 +1470,14 @@
               <w:rPr>
                 <w:lang w:val="de-DE"/>
               </w:rPr>
-              <w:t>set_scaled_load_</w:t>
-            </w:r>
-            <w:proofErr w:type="gramStart"/>
-            <w:r>
-              <w:rPr>
-                <w:lang w:val="de-DE"/>
-              </w:rPr>
-              <w:t>profile</w:t>
-            </w:r>
-            <w:proofErr w:type="spellEnd"/>
-            <w:r>
-              <w:rPr>
-                <w:lang w:val="de-DE"/>
-              </w:rPr>
-              <w:t>(</w:t>
-            </w:r>
-            <w:proofErr w:type="gramEnd"/>
-            <w:r>
-              <w:rPr>
-                <w:lang w:val="de-DE"/>
-              </w:rPr>
-              <w:t>) verwendet wird, zu berechnen.</w:t>
+              <w:t>set_scaled_load_profile</w:t>
+            </w:r>
+            <w:proofErr w:type="spellEnd"/>
+            <w:r>
+              <w:rPr>
+                <w:lang w:val="de-DE"/>
+              </w:rPr>
+              <w:t>() verwendet wird, zu berechnen.</w:t>
             </w:r>
           </w:p>
         </w:tc>
@@ -1573,28 +1498,14 @@
               <w:rPr>
                 <w:lang w:val="de-DE"/>
               </w:rPr>
-              <w:t>set_scaled_load_</w:t>
-            </w:r>
-            <w:proofErr w:type="gramStart"/>
-            <w:r>
-              <w:rPr>
-                <w:lang w:val="de-DE"/>
-              </w:rPr>
-              <w:t>profile</w:t>
-            </w:r>
-            <w:proofErr w:type="spellEnd"/>
-            <w:r>
-              <w:rPr>
-                <w:lang w:val="de-DE"/>
-              </w:rPr>
-              <w:t>(</w:t>
-            </w:r>
-            <w:proofErr w:type="gramEnd"/>
-            <w:r>
-              <w:rPr>
-                <w:lang w:val="de-DE"/>
-              </w:rPr>
-              <w:t>)</w:t>
+              <w:t>set_scaled_load_profile</w:t>
+            </w:r>
+            <w:proofErr w:type="spellEnd"/>
+            <w:r>
+              <w:rPr>
+                <w:lang w:val="de-DE"/>
+              </w:rPr>
+              <w:t>()</w:t>
             </w:r>
           </w:p>
         </w:tc>
@@ -1612,31 +1523,7 @@
               <w:rPr>
                 <w:lang w:val="de-DE"/>
               </w:rPr>
-              <w:t>Um</w:t>
-            </w:r>
-            <w:r>
-              <w:rPr>
-                <w:lang w:val="de-DE"/>
-              </w:rPr>
-              <w:t xml:space="preserve"> das Standardlastprofil, das auf 1000 kWh jährlich normiert ist, zu s</w:t>
-            </w:r>
-            <w:r>
-              <w:rPr>
-                <w:lang w:val="de-DE"/>
-              </w:rPr>
-              <w:t>k</w:t>
-            </w:r>
-            <w:r>
-              <w:rPr>
-                <w:lang w:val="de-DE"/>
-              </w:rPr>
-              <w:t>alieren</w:t>
-            </w:r>
-            <w:r>
-              <w:rPr>
-                <w:lang w:val="de-DE"/>
-              </w:rPr>
-              <w:t xml:space="preserve">, wird der Skalierungsfaktor aus </w:t>
+              <w:t xml:space="preserve">Um das Standardlastprofil, das auf 1000 kWh jährlich normiert ist, zu skalieren, wird der Skalierungsfaktor aus </w:t>
             </w:r>
             <w:proofErr w:type="spellStart"/>
             <w:r>
@@ -1691,28 +1578,14 @@
               <w:rPr>
                 <w:lang w:val="de-DE"/>
               </w:rPr>
-              <w:t>initialize_</w:t>
-            </w:r>
-            <w:proofErr w:type="gramStart"/>
-            <w:r>
-              <w:rPr>
-                <w:lang w:val="de-DE"/>
-              </w:rPr>
-              <w:t>customer</w:t>
-            </w:r>
-            <w:proofErr w:type="spellEnd"/>
-            <w:r>
-              <w:rPr>
-                <w:lang w:val="de-DE"/>
-              </w:rPr>
-              <w:t>(</w:t>
-            </w:r>
-            <w:proofErr w:type="gramEnd"/>
-            <w:r>
-              <w:rPr>
-                <w:lang w:val="de-DE"/>
-              </w:rPr>
-              <w:t>)</w:t>
+              <w:t>initialize_customer</w:t>
+            </w:r>
+            <w:proofErr w:type="spellEnd"/>
+            <w:r>
+              <w:rPr>
+                <w:lang w:val="de-DE"/>
+              </w:rPr>
+              <w:t>()</w:t>
             </w:r>
           </w:p>
         </w:tc>
@@ -1737,28 +1610,14 @@
               <w:rPr>
                 <w:lang w:val="de-DE"/>
               </w:rPr>
-              <w:t>set_standard_load_</w:t>
-            </w:r>
-            <w:proofErr w:type="gramStart"/>
-            <w:r>
-              <w:rPr>
-                <w:lang w:val="de-DE"/>
-              </w:rPr>
-              <w:t>profile</w:t>
-            </w:r>
-            <w:proofErr w:type="spellEnd"/>
-            <w:r>
-              <w:rPr>
-                <w:lang w:val="de-DE"/>
-              </w:rPr>
-              <w:t>(</w:t>
-            </w:r>
-            <w:proofErr w:type="gramEnd"/>
-            <w:r>
-              <w:rPr>
-                <w:lang w:val="de-DE"/>
-              </w:rPr>
-              <w:t xml:space="preserve">), </w:t>
+              <w:t>set_standard_load_profile</w:t>
+            </w:r>
+            <w:proofErr w:type="spellEnd"/>
+            <w:r>
+              <w:rPr>
+                <w:lang w:val="de-DE"/>
+              </w:rPr>
+              <w:t xml:space="preserve">(), </w:t>
             </w:r>
             <w:proofErr w:type="spellStart"/>
             <w:r>
@@ -1806,28 +1665,14 @@
               <w:rPr>
                 <w:lang w:val="de-DE"/>
               </w:rPr>
-              <w:t>initialize_</w:t>
-            </w:r>
-            <w:proofErr w:type="gramStart"/>
-            <w:r>
-              <w:rPr>
-                <w:lang w:val="de-DE"/>
-              </w:rPr>
-              <w:t>customer</w:t>
-            </w:r>
-            <w:proofErr w:type="spellEnd"/>
-            <w:r>
-              <w:rPr>
-                <w:lang w:val="de-DE"/>
-              </w:rPr>
-              <w:t>(</w:t>
-            </w:r>
-            <w:proofErr w:type="gramEnd"/>
-            <w:r>
-              <w:rPr>
-                <w:lang w:val="de-DE"/>
-              </w:rPr>
-              <w:t>) werden die Lastgänge für einen Kunden berechnet.</w:t>
+              <w:t>initialize_customer</w:t>
+            </w:r>
+            <w:proofErr w:type="spellEnd"/>
+            <w:r>
+              <w:rPr>
+                <w:lang w:val="de-DE"/>
+              </w:rPr>
+              <w:t>() werden die Lastgänge für einen Kunden berechnet.</w:t>
             </w:r>
           </w:p>
         </w:tc>
@@ -1848,46 +1693,473 @@
               <w:rPr>
                 <w:lang w:val="de-DE"/>
               </w:rPr>
-              <w:t>set_current_</w:t>
-            </w:r>
-            <w:proofErr w:type="gramStart"/>
-            <w:r>
-              <w:rPr>
-                <w:lang w:val="de-DE"/>
-              </w:rPr>
-              <w:t>load</w:t>
-            </w:r>
-            <w:proofErr w:type="spellEnd"/>
-            <w:r>
-              <w:rPr>
-                <w:lang w:val="de-DE"/>
-              </w:rPr>
+              <w:t>set_current_load</w:t>
+            </w:r>
+            <w:proofErr w:type="spellEnd"/>
+            <w:r>
+              <w:rPr>
+                <w:lang w:val="de-DE"/>
+              </w:rPr>
+              <w:t>()</w:t>
+            </w:r>
+          </w:p>
+        </w:tc>
+        <w:tc>
+          <w:tcPr>
+            <w:tcW w:w="5523" w:type="dxa"/>
+          </w:tcPr>
+          <w:p>
+            <w:pPr>
+              <w:rPr>
+                <w:lang w:val="de-DE"/>
+              </w:rPr>
+            </w:pPr>
+            <w:r>
+              <w:rPr>
+                <w:lang w:val="de-DE"/>
+              </w:rPr>
+              <w:t xml:space="preserve">Diese Funktion hat als </w:t>
+            </w:r>
+            <w:proofErr w:type="spellStart"/>
+            <w:r>
+              <w:rPr>
+                <w:lang w:val="de-DE"/>
+              </w:rPr>
+              <w:t>input</w:t>
+            </w:r>
+            <w:proofErr w:type="spellEnd"/>
+            <w:r>
+              <w:rPr>
+                <w:lang w:val="de-DE"/>
+              </w:rPr>
+              <w:t xml:space="preserve"> </w:t>
+            </w:r>
+            <w:proofErr w:type="spellStart"/>
+            <w:r>
+              <w:rPr>
+                <w:lang w:val="de-DE"/>
+              </w:rPr>
+              <w:t>parameter</w:t>
+            </w:r>
+            <w:proofErr w:type="spellEnd"/>
+            <w:r>
+              <w:rPr>
+                <w:lang w:val="de-DE"/>
+              </w:rPr>
+              <w:t xml:space="preserve"> einen Zeitstempel. Die Funktion gibt den </w:t>
+            </w:r>
+            <w:proofErr w:type="spellStart"/>
+            <w:r>
+              <w:rPr>
+                <w:lang w:val="de-DE"/>
+              </w:rPr>
+              <w:t>Lastwert</w:t>
+            </w:r>
+            <w:proofErr w:type="spellEnd"/>
+            <w:r>
+              <w:rPr>
+                <w:lang w:val="de-DE"/>
+              </w:rPr>
+              <w:t xml:space="preserve"> in kW des eingegebenen Zeitstempels aus. Dieser </w:t>
+            </w:r>
+            <w:proofErr w:type="spellStart"/>
+            <w:r>
+              <w:rPr>
+                <w:lang w:val="de-DE"/>
+              </w:rPr>
+              <w:t>Lastwert</w:t>
+            </w:r>
+            <w:proofErr w:type="spellEnd"/>
+            <w:r>
+              <w:rPr>
+                <w:lang w:val="de-DE"/>
+              </w:rPr>
+              <w:t xml:space="preserve"> in kW wird aus dem skalierten Lastprofil genommen.</w:t>
+            </w:r>
+          </w:p>
+        </w:tc>
+      </w:tr>
+    </w:tbl>
+    <w:p>
+      <w:pPr>
+        <w:rPr>
+          <w:lang w:val="de-DE"/>
+        </w:rPr>
+      </w:pPr>
+    </w:p>
+    <w:tbl>
+      <w:tblPr>
+        <w:tblStyle w:val="Tabellenraster"/>
+        <w:tblW w:w="0" w:type="auto"/>
+        <w:tblLook w:val="04A0" w:firstRow="1" w:lastRow="0" w:firstColumn="1" w:lastColumn="0" w:noHBand="0" w:noVBand="1"/>
+      </w:tblPr>
+      <w:tblGrid>
+        <w:gridCol w:w="3962"/>
+        <w:gridCol w:w="5100"/>
+      </w:tblGrid>
+      <w:tr>
+        <w:tc>
+          <w:tcPr>
+            <w:tcW w:w="9062" w:type="dxa"/>
+            <w:gridSpan w:val="2"/>
+            <w:shd w:val="clear" w:color="auto" w:fill="808080" w:themeFill="background1" w:themeFillShade="80"/>
+          </w:tcPr>
+          <w:p>
+            <w:pPr>
+              <w:rPr>
+                <w:lang w:val="de-DE"/>
+              </w:rPr>
+            </w:pPr>
+            <w:r>
+              <w:rPr>
+                <w:lang w:val="de-DE"/>
+              </w:rPr>
+              <w:t>mobility_data.py</w:t>
+            </w:r>
+          </w:p>
+        </w:tc>
+      </w:tr>
+      <w:tr>
+        <w:tc>
+          <w:tcPr>
+            <w:tcW w:w="9062" w:type="dxa"/>
+            <w:gridSpan w:val="2"/>
+            <w:shd w:val="clear" w:color="auto" w:fill="808080" w:themeFill="background1" w:themeFillShade="80"/>
+          </w:tcPr>
+          <w:p>
+            <w:pPr>
+              <w:rPr>
+                <w:lang w:val="de-DE"/>
+              </w:rPr>
+            </w:pPr>
+            <w:r>
+              <w:rPr>
+                <w:lang w:val="de-DE"/>
+              </w:rPr>
+              <w:t xml:space="preserve">Wird </w:t>
+            </w:r>
+            <w:r>
+              <w:rPr>
+                <w:lang w:val="de-DE"/>
+              </w:rPr>
+              <w:t>benutzt,</w:t>
+            </w:r>
+            <w:r>
+              <w:rPr>
+                <w:lang w:val="de-DE"/>
+              </w:rPr>
+              <w:t xml:space="preserve"> um </w:t>
+            </w:r>
+            <w:r>
+              <w:rPr>
+                <w:lang w:val="de-DE"/>
+              </w:rPr>
+              <w:t xml:space="preserve">eine Klasse mit dem Namen </w:t>
+            </w:r>
+            <w:proofErr w:type="spellStart"/>
+            <w:r>
+              <w:rPr>
+                <w:lang w:val="de-DE"/>
+              </w:rPr>
+              <w:t>MobilityDataAggregator</w:t>
+            </w:r>
+            <w:proofErr w:type="spellEnd"/>
+            <w:r>
+              <w:rPr>
+                <w:lang w:val="de-DE"/>
+              </w:rPr>
+              <w:t xml:space="preserve"> zu erstellen. Diese</w:t>
+            </w:r>
+            <w:r>
+              <w:rPr>
+                <w:lang w:val="de-DE"/>
+              </w:rPr>
+              <w:t xml:space="preserve"> Klasse enthält Funktionen, um</w:t>
+            </w:r>
+            <w:r>
+              <w:rPr>
+                <w:lang w:val="de-DE"/>
+              </w:rPr>
+              <w:t xml:space="preserve"> Mobilitätsprofile für die Fahrzeuge aufzubereiten. Unter die Aufbereitung fällt </w:t>
+            </w:r>
+            <w:r>
+              <w:rPr>
+                <w:lang w:val="de-DE"/>
+              </w:rPr>
+              <w:t xml:space="preserve">die Auswahl des richtigen Zeitraumes, die Aggregation auf 15-Minuten Zeitintervalle und das erstmalige Data </w:t>
+            </w:r>
+            <w:proofErr w:type="spellStart"/>
+            <w:r>
+              <w:rPr>
+                <w:lang w:val="de-DE"/>
+              </w:rPr>
+              <w:t>Cleaning</w:t>
+            </w:r>
+            <w:proofErr w:type="spellEnd"/>
+            <w:r>
+              <w:rPr>
+                <w:lang w:val="de-DE"/>
+              </w:rPr>
+              <w:t>.</w:t>
+            </w:r>
+          </w:p>
+          <w:p>
+            <w:pPr>
+              <w:rPr>
+                <w:lang w:val="de-DE"/>
+              </w:rPr>
+            </w:pPr>
+          </w:p>
+          <w:p>
+            <w:pPr>
+              <w:rPr>
+                <w:lang w:val="de-DE"/>
+              </w:rPr>
+            </w:pPr>
+            <w:r>
+              <w:rPr>
+                <w:lang w:val="de-DE"/>
+              </w:rPr>
+              <w:t>Input Variablen:</w:t>
+            </w:r>
+          </w:p>
+          <w:p>
+            <w:proofErr w:type="spellStart"/>
+            <w:r>
+              <w:t>raw_mobility_data</w:t>
+            </w:r>
+            <w:proofErr w:type="spellEnd"/>
+            <w:r>
+              <w:t xml:space="preserve">: </w:t>
+            </w:r>
+            <w:proofErr w:type="spellStart"/>
+            <w:r>
+              <w:t>pd.DataFrame</w:t>
+            </w:r>
+            <w:proofErr w:type="spellEnd"/>
+            <w:r>
+              <w:t>,</w:t>
+            </w:r>
+          </w:p>
+          <w:p>
+            <w:proofErr w:type="spellStart"/>
+            <w:r>
+              <w:t>start_date</w:t>
+            </w:r>
+            <w:proofErr w:type="spellEnd"/>
+            <w:r>
+              <w:t xml:space="preserve">: str, </w:t>
+            </w:r>
+          </w:p>
+          <w:p>
+            <w:proofErr w:type="spellStart"/>
+            <w:r>
+              <w:t>end_date</w:t>
+            </w:r>
+            <w:proofErr w:type="spellEnd"/>
+            <w:r>
+              <w:t>: str</w:t>
+            </w:r>
+          </w:p>
+          <w:p/>
+          <w:p>
+            <w:proofErr w:type="spellStart"/>
+            <w:r>
+              <w:t>Beispiel</w:t>
+            </w:r>
+            <w:proofErr w:type="spellEnd"/>
+            <w:r>
+              <w:t xml:space="preserve"> </w:t>
+            </w:r>
+            <w:proofErr w:type="spellStart"/>
+            <w:r>
+              <w:t>zur</w:t>
+            </w:r>
+            <w:proofErr w:type="spellEnd"/>
+            <w:r>
+              <w:t xml:space="preserve"> </w:t>
+            </w:r>
+            <w:proofErr w:type="spellStart"/>
+            <w:r>
+              <w:t>Benutzung</w:t>
+            </w:r>
+            <w:proofErr w:type="spellEnd"/>
+            <w:r>
+              <w:t>:</w:t>
+            </w:r>
+          </w:p>
+          <w:p>
+            <w:pPr>
+              <w:spacing w:after="0" w:line="240" w:lineRule="auto"/>
+            </w:pPr>
+            <w:proofErr w:type="spellStart"/>
+            <w:r>
+              <w:t>data_aggregator</w:t>
+            </w:r>
+            <w:proofErr w:type="spellEnd"/>
+            <w:r>
+              <w:t xml:space="preserve"> = </w:t>
+            </w:r>
+            <w:proofErr w:type="spellStart"/>
+            <w:r>
+              <w:t>MobilityDataAggregator</w:t>
+            </w:r>
+            <w:proofErr w:type="spellEnd"/>
+            <w:r>
               <w:t>(</w:t>
             </w:r>
-            <w:proofErr w:type="gramEnd"/>
-            <w:r>
-              <w:rPr>
-                <w:lang w:val="de-DE"/>
-              </w:rPr>
+            <w:proofErr w:type="spellStart"/>
+            <w:r>
+              <w:t>raw_mobility_data</w:t>
+            </w:r>
+            <w:proofErr w:type="spellEnd"/>
+            <w:r>
+              <w:t>=</w:t>
+            </w:r>
+            <w:proofErr w:type="spellStart"/>
+            <w:r>
+              <w:t>raw_mobility_data</w:t>
+            </w:r>
+            <w:proofErr w:type="spellEnd"/>
+            <w:r>
+              <w:t>,</w:t>
+            </w:r>
+          </w:p>
+          <w:p>
+            <w:pPr>
+              <w:ind w:left="3861"/>
+            </w:pPr>
+            <w:proofErr w:type="spellStart"/>
+            <w:r>
+              <w:t>start_date</w:t>
+            </w:r>
+            <w:proofErr w:type="spellEnd"/>
+            <w:r>
+              <w:t>=</w:t>
+            </w:r>
+            <w:proofErr w:type="spellStart"/>
+            <w:r>
+              <w:t>self.start_date</w:t>
+            </w:r>
+            <w:proofErr w:type="spellEnd"/>
+            <w:r>
+              <w:t>,</w:t>
+            </w:r>
+          </w:p>
+          <w:p>
+            <w:pPr>
+              <w:spacing w:after="0" w:line="240" w:lineRule="auto"/>
+              <w:ind w:left="3861"/>
+            </w:pPr>
+            <w:proofErr w:type="spellStart"/>
+            <w:r>
+              <w:t>end_date</w:t>
+            </w:r>
+            <w:proofErr w:type="spellEnd"/>
+            <w:r>
+              <w:t>=</w:t>
+            </w:r>
+            <w:proofErr w:type="spellStart"/>
+            <w:r>
+              <w:t>self.end_date</w:t>
+            </w:r>
+            <w:proofErr w:type="spellEnd"/>
+            <w:r>
               <w:t>)</w:t>
             </w:r>
           </w:p>
-        </w:tc>
-        <w:tc>
-          <w:tcPr>
-            <w:tcW w:w="5523" w:type="dxa"/>
-          </w:tcPr>
-          <w:p>
-            <w:pPr>
-              <w:rPr>
-                <w:lang w:val="de-DE"/>
-              </w:rPr>
-            </w:pPr>
-            <w:r>
-              <w:rPr>
-                <w:lang w:val="de-DE"/>
-              </w:rPr>
-              <w:t xml:space="preserve">Diese Funktion hat als </w:t>
+          <w:p>
+            <w:pPr>
+              <w:spacing w:after="0" w:line="240" w:lineRule="auto"/>
+            </w:pPr>
+          </w:p>
+          <w:p>
+            <w:r>
+              <w:t>print(</w:t>
+            </w:r>
+            <w:proofErr w:type="spellStart"/>
+            <w:r>
+              <w:t>data_aggregator.df_processed</w:t>
+            </w:r>
+            <w:proofErr w:type="spellEnd"/>
+            <w:r>
+              <w:t>)</w:t>
+            </w:r>
+          </w:p>
+        </w:tc>
+      </w:tr>
+      <w:tr>
+        <w:tc>
+          <w:tcPr>
+            <w:tcW w:w="3962" w:type="dxa"/>
+          </w:tcPr>
+          <w:p>
+            <w:pPr>
+              <w:rPr>
+                <w:lang w:val="de-DE"/>
+              </w:rPr>
+            </w:pPr>
+            <w:r>
+              <w:rPr>
+                <w:lang w:val="de-DE"/>
+              </w:rPr>
+              <w:t>Funktion</w:t>
+            </w:r>
+          </w:p>
+        </w:tc>
+        <w:tc>
+          <w:tcPr>
+            <w:tcW w:w="5100" w:type="dxa"/>
+          </w:tcPr>
+          <w:p>
+            <w:pPr>
+              <w:rPr>
+                <w:lang w:val="de-DE"/>
+              </w:rPr>
+            </w:pPr>
+            <w:r>
+              <w:rPr>
+                <w:lang w:val="de-DE"/>
+              </w:rPr>
+              <w:t>Beschreibung</w:t>
+            </w:r>
+          </w:p>
+        </w:tc>
+      </w:tr>
+      <w:tr>
+        <w:tc>
+          <w:tcPr>
+            <w:tcW w:w="3962" w:type="dxa"/>
+          </w:tcPr>
+          <w:p>
+            <w:r>
+              <w:t>_</w:t>
+            </w:r>
+            <w:proofErr w:type="spellStart"/>
+            <w:r>
+              <w:t>create_df_limited_time</w:t>
+            </w:r>
+            <w:proofErr w:type="spellEnd"/>
+            <w:r>
+              <w:t>()</w:t>
+            </w:r>
+          </w:p>
+        </w:tc>
+        <w:tc>
+          <w:tcPr>
+            <w:tcW w:w="5100" w:type="dxa"/>
+          </w:tcPr>
+          <w:p>
+            <w:pPr>
+              <w:rPr>
+                <w:lang w:val="de-DE"/>
+              </w:rPr>
+            </w:pPr>
+            <w:r>
+              <w:rPr>
+                <w:lang w:val="de-DE"/>
+              </w:rPr>
+              <w:t xml:space="preserve">Bekommt den </w:t>
             </w:r>
             <w:proofErr w:type="spellStart"/>
             <w:r>
@@ -1901,6 +2173,20 @@
               <w:rPr>
                 <w:lang w:val="de-DE"/>
               </w:rPr>
+              <w:t xml:space="preserve"> Dataframe der Mobilitätsdaten für ein Fahrzeug. Dieser Dataframe ist ein </w:t>
+            </w:r>
+            <w:proofErr w:type="spellStart"/>
+            <w:r>
+              <w:rPr>
+                <w:lang w:val="de-DE"/>
+              </w:rPr>
+              <w:t>dask</w:t>
+            </w:r>
+            <w:proofErr w:type="spellEnd"/>
+            <w:r>
+              <w:rPr>
+                <w:lang w:val="de-DE"/>
+              </w:rPr>
               <w:t xml:space="preserve"> </w:t>
             </w:r>
             <w:proofErr w:type="spellStart"/>
@@ -1908,42 +2194,885 @@
               <w:rPr>
                 <w:lang w:val="de-DE"/>
               </w:rPr>
-              <w:t>parameter</w:t>
-            </w:r>
-            <w:proofErr w:type="spellEnd"/>
-            <w:r>
-              <w:rPr>
-                <w:lang w:val="de-DE"/>
-              </w:rPr>
-              <w:t xml:space="preserve"> einen Zeitstempel. Die Funktion gibt den </w:t>
-            </w:r>
-            <w:proofErr w:type="spellStart"/>
-            <w:r>
-              <w:rPr>
-                <w:lang w:val="de-DE"/>
-              </w:rPr>
-              <w:t>Lastwert</w:t>
-            </w:r>
-            <w:proofErr w:type="spellEnd"/>
-            <w:r>
-              <w:rPr>
-                <w:lang w:val="de-DE"/>
-              </w:rPr>
-              <w:t xml:space="preserve"> in kW des eingegebenen Zeitstempels aus. Dieser </w:t>
-            </w:r>
-            <w:proofErr w:type="spellStart"/>
-            <w:r>
-              <w:rPr>
-                <w:lang w:val="de-DE"/>
-              </w:rPr>
-              <w:t>Lastwert</w:t>
-            </w:r>
-            <w:proofErr w:type="spellEnd"/>
-            <w:r>
-              <w:rPr>
-                <w:lang w:val="de-DE"/>
-              </w:rPr>
-              <w:t xml:space="preserve"> in kW wird aus dem skalierten Lastprofil genommen.</w:t>
+              <w:t>dataframe</w:t>
+            </w:r>
+            <w:proofErr w:type="spellEnd"/>
+            <w:r>
+              <w:rPr>
+                <w:lang w:val="de-DE"/>
+              </w:rPr>
+              <w:t xml:space="preserve">. Als erster wird überprüft, ob das </w:t>
+            </w:r>
+            <w:r>
+              <w:rPr>
+                <w:lang w:val="de-DE"/>
+              </w:rPr>
+              <w:lastRenderedPageBreak/>
+              <w:t>Startdatum und das Enddatum außerhalb des Bereichs der Mobilitätsdaten liegen. Falls dies der Fall ist, wird eine Fehlermeldung ausgegeben.</w:t>
+            </w:r>
+          </w:p>
+          <w:p>
+            <w:pPr>
+              <w:rPr>
+                <w:lang w:val="de-DE"/>
+              </w:rPr>
+            </w:pPr>
+            <w:r>
+              <w:rPr>
+                <w:lang w:val="de-DE"/>
+              </w:rPr>
+              <w:t>Anschließend wird ein Filter auf die Mobilitätsdaten angewandt, sodass nur noch Mobilitätsdaten gespeichert werden, die für die Simulation benötigt werden.</w:t>
+            </w:r>
+          </w:p>
+        </w:tc>
+      </w:tr>
+      <w:tr>
+        <w:tc>
+          <w:tcPr>
+            <w:tcW w:w="3962" w:type="dxa"/>
+          </w:tcPr>
+          <w:p>
+            <w:pPr>
+              <w:rPr>
+                <w:lang w:val="de-DE"/>
+              </w:rPr>
+            </w:pPr>
+            <w:r>
+              <w:rPr>
+                <w:lang w:val="de-DE"/>
+              </w:rPr>
+              <w:lastRenderedPageBreak/>
+              <w:t>_aggregate_15_min_steps</w:t>
+            </w:r>
+            <w:r>
+              <w:rPr>
+                <w:lang w:val="de-DE"/>
+              </w:rPr>
+              <w:t>()</w:t>
+            </w:r>
+          </w:p>
+        </w:tc>
+        <w:tc>
+          <w:tcPr>
+            <w:tcW w:w="5100" w:type="dxa"/>
+          </w:tcPr>
+          <w:p>
+            <w:pPr>
+              <w:rPr>
+                <w:lang w:val="de-DE"/>
+              </w:rPr>
+            </w:pPr>
+            <w:r>
+              <w:rPr>
+                <w:lang w:val="de-DE"/>
+              </w:rPr>
+              <w:t xml:space="preserve">Hierbei werden die reduzierten Mobilitätsdaten </w:t>
+            </w:r>
+            <w:r>
+              <w:rPr>
+                <w:lang w:val="de-DE"/>
+              </w:rPr>
+              <w:t>auf 15 Minuten Schritte aggregiert.</w:t>
+            </w:r>
+          </w:p>
+          <w:p>
+            <w:pPr>
+              <w:rPr>
+                <w:lang w:val="de-DE"/>
+              </w:rPr>
+            </w:pPr>
+            <w:r>
+              <w:rPr>
+                <w:lang w:val="de-DE"/>
+              </w:rPr>
+              <w:t xml:space="preserve">Bei der Aggregation wird ein Raster aus 15 </w:t>
+            </w:r>
+            <w:proofErr w:type="spellStart"/>
+            <w:r>
+              <w:rPr>
+                <w:lang w:val="de-DE"/>
+              </w:rPr>
+              <w:t>minuten</w:t>
+            </w:r>
+            <w:proofErr w:type="spellEnd"/>
+            <w:r>
+              <w:rPr>
+                <w:lang w:val="de-DE"/>
+              </w:rPr>
+              <w:t xml:space="preserve"> Werten gebildet und die Werte bis zum nächsten 15 Minuten Zeitschritt wie angegeben aggregiert. D</w:t>
+            </w:r>
+            <w:r>
+              <w:rPr>
+                <w:lang w:val="de-DE"/>
+              </w:rPr>
+              <w:t xml:space="preserve">er Zeitstempel am Anfang jedes </w:t>
+            </w:r>
+            <w:r>
+              <w:rPr>
+                <w:lang w:val="de-DE"/>
+              </w:rPr>
+              <w:t xml:space="preserve">15 Minuten </w:t>
+            </w:r>
+            <w:r>
+              <w:rPr>
+                <w:lang w:val="de-DE"/>
+              </w:rPr>
+              <w:t>Intervalls</w:t>
+            </w:r>
+            <w:r>
+              <w:rPr>
+                <w:lang w:val="de-DE"/>
+              </w:rPr>
+              <w:t xml:space="preserve"> wird</w:t>
+            </w:r>
+            <w:r>
+              <w:rPr>
+                <w:lang w:val="de-DE"/>
+              </w:rPr>
+              <w:t xml:space="preserve"> in das </w:t>
+            </w:r>
+            <w:proofErr w:type="spellStart"/>
+            <w:r>
+              <w:rPr>
+                <w:lang w:val="de-DE"/>
+              </w:rPr>
+              <w:t>resampelte</w:t>
+            </w:r>
+            <w:proofErr w:type="spellEnd"/>
+            <w:r>
+              <w:rPr>
+                <w:lang w:val="de-DE"/>
+              </w:rPr>
+              <w:t xml:space="preserve"> Ergebnis einbezogen</w:t>
+            </w:r>
+            <w:r>
+              <w:rPr>
+                <w:lang w:val="de-DE"/>
+              </w:rPr>
+              <w:t>.</w:t>
+            </w:r>
+          </w:p>
+          <w:p>
+            <w:pPr>
+              <w:rPr>
+                <w:lang w:val="de-DE"/>
+              </w:rPr>
+            </w:pPr>
+          </w:p>
+          <w:p>
+            <w:pPr>
+              <w:rPr>
+                <w:lang w:val="de-DE"/>
+              </w:rPr>
+            </w:pPr>
+            <w:r>
+              <w:rPr>
+                <w:lang w:val="de-DE"/>
+              </w:rPr>
+              <w:t>Aggregationen finden wie folgt statt:</w:t>
+            </w:r>
+          </w:p>
+          <w:p>
+            <w:pPr>
+              <w:pStyle w:val="Listenabsatz"/>
+              <w:numPr>
+                <w:ilvl w:val="0"/>
+                <w:numId w:val="1"/>
+              </w:numPr>
+              <w:rPr>
+                <w:lang w:val="de-DE"/>
+              </w:rPr>
+            </w:pPr>
+            <w:r>
+              <w:rPr>
+                <w:lang w:val="de-DE"/>
+              </w:rPr>
+              <w:t>ECONSUMPTION wird die Summe gebildet, da Gesamtwerte für die 15 Minuten gebraucht werden</w:t>
+            </w:r>
+            <w:r>
+              <w:rPr>
+                <w:lang w:val="de-DE"/>
+              </w:rPr>
+              <w:t>.</w:t>
+            </w:r>
+          </w:p>
+          <w:p>
+            <w:pPr>
+              <w:pStyle w:val="Listenabsatz"/>
+              <w:numPr>
+                <w:ilvl w:val="0"/>
+                <w:numId w:val="1"/>
+              </w:numPr>
+              <w:rPr>
+                <w:lang w:val="de-DE"/>
+              </w:rPr>
+            </w:pPr>
+            <w:r>
+              <w:rPr>
+                <w:lang w:val="de-DE"/>
+              </w:rPr>
+              <w:t xml:space="preserve">TRIPNUMBER wird der minimale Wert genommen. </w:t>
+            </w:r>
+            <w:r>
+              <w:rPr>
+                <w:lang w:val="de-DE"/>
+              </w:rPr>
+              <w:t xml:space="preserve">Tripnummern sind eine fortlaufende aufsteigende Zahl innerhalb eines Mobilitätsprofils. Falls das Auto geparkt wird, endet ein Trip und der nächste Beginnt. </w:t>
+            </w:r>
+            <w:r>
+              <w:rPr>
+                <w:lang w:val="de-DE"/>
+              </w:rPr>
+              <w:t>Das heißt wenn sich die Tripnummer innerhalb der 15 Minuten erhöht, wird die Tripnummer auf den kleinsten Wert gesetzt.</w:t>
+            </w:r>
+          </w:p>
+          <w:p>
+            <w:pPr>
+              <w:pStyle w:val="Listenabsatz"/>
+              <w:numPr>
+                <w:ilvl w:val="0"/>
+                <w:numId w:val="1"/>
+              </w:numPr>
+              <w:rPr>
+                <w:lang w:val="de-DE"/>
+              </w:rPr>
+            </w:pPr>
+            <w:r>
+              <w:rPr>
+                <w:lang w:val="de-DE"/>
+              </w:rPr>
+              <w:t xml:space="preserve">ID_PANELSESSION </w:t>
+            </w:r>
+            <w:r>
+              <w:rPr>
+                <w:lang w:val="de-DE"/>
+              </w:rPr>
+              <w:t>wird auf das Maximum gesetzt. Hierbei schwankt der Wert zwischen</w:t>
+            </w:r>
+            <w:r>
+              <w:rPr>
+                <w:lang w:val="de-DE"/>
+              </w:rPr>
+              <w:t xml:space="preserve"> </w:t>
+            </w:r>
+            <w:r>
+              <w:rPr>
+                <w:lang w:val="de-DE"/>
+              </w:rPr>
+              <w:t>0=</w:t>
+            </w:r>
+            <w:proofErr w:type="spellStart"/>
+            <w:r>
+              <w:rPr>
+                <w:lang w:val="de-DE"/>
+              </w:rPr>
+              <w:t>ignition</w:t>
+            </w:r>
+            <w:proofErr w:type="spellEnd"/>
+            <w:r>
+              <w:rPr>
+                <w:lang w:val="de-DE"/>
+              </w:rPr>
+              <w:t>, 1=</w:t>
+            </w:r>
+            <w:proofErr w:type="spellStart"/>
+            <w:r>
+              <w:rPr>
+                <w:lang w:val="de-DE"/>
+              </w:rPr>
+              <w:t>driving</w:t>
+            </w:r>
+            <w:proofErr w:type="spellEnd"/>
+            <w:r>
+              <w:rPr>
+                <w:lang w:val="de-DE"/>
+              </w:rPr>
+              <w:t xml:space="preserve"> und </w:t>
+            </w:r>
+            <w:r>
+              <w:rPr>
+                <w:lang w:val="de-DE"/>
+              </w:rPr>
+              <w:t>2=</w:t>
+            </w:r>
+            <w:proofErr w:type="spellStart"/>
+            <w:r>
+              <w:rPr>
+                <w:lang w:val="de-DE"/>
+              </w:rPr>
+              <w:t>engine</w:t>
+            </w:r>
+            <w:proofErr w:type="spellEnd"/>
+            <w:r>
+              <w:rPr>
+                <w:lang w:val="de-DE"/>
+              </w:rPr>
+              <w:t xml:space="preserve"> turn-off</w:t>
+            </w:r>
+            <w:r>
+              <w:rPr>
+                <w:lang w:val="de-DE"/>
+              </w:rPr>
+              <w:t xml:space="preserve">. Falls innerhalb eines 15-Minuten Intervalls nun der Wert von </w:t>
+            </w:r>
+            <w:proofErr w:type="spellStart"/>
+            <w:r>
+              <w:rPr>
+                <w:lang w:val="de-DE"/>
+              </w:rPr>
+              <w:t>ignition</w:t>
+            </w:r>
+            <w:proofErr w:type="spellEnd"/>
+            <w:r>
+              <w:rPr>
+                <w:lang w:val="de-DE"/>
+              </w:rPr>
+              <w:t xml:space="preserve"> zu </w:t>
+            </w:r>
+            <w:proofErr w:type="spellStart"/>
+            <w:r>
+              <w:rPr>
+                <w:lang w:val="de-DE"/>
+              </w:rPr>
+              <w:t>driving</w:t>
+            </w:r>
+            <w:proofErr w:type="spellEnd"/>
+            <w:r>
+              <w:rPr>
+                <w:lang w:val="de-DE"/>
+              </w:rPr>
+              <w:t xml:space="preserve"> wechselt, wird der Wert auf </w:t>
+            </w:r>
+            <w:proofErr w:type="spellStart"/>
+            <w:r>
+              <w:rPr>
+                <w:lang w:val="de-DE"/>
+              </w:rPr>
+              <w:t>driving</w:t>
+            </w:r>
+            <w:proofErr w:type="spellEnd"/>
+            <w:r>
+              <w:rPr>
+                <w:lang w:val="de-DE"/>
+              </w:rPr>
+              <w:t xml:space="preserve"> gesetzt, und somit die gesamte Viertelstunde als </w:t>
+            </w:r>
+            <w:proofErr w:type="spellStart"/>
+            <w:r>
+              <w:rPr>
+                <w:lang w:val="de-DE"/>
+              </w:rPr>
+              <w:t>driving</w:t>
+            </w:r>
+            <w:proofErr w:type="spellEnd"/>
+            <w:r>
+              <w:rPr>
+                <w:lang w:val="de-DE"/>
+              </w:rPr>
+              <w:t xml:space="preserve"> bezeichnet. Falls es von </w:t>
+            </w:r>
+            <w:proofErr w:type="spellStart"/>
+            <w:r>
+              <w:rPr>
+                <w:lang w:val="de-DE"/>
+              </w:rPr>
+              <w:t>driving</w:t>
+            </w:r>
+            <w:proofErr w:type="spellEnd"/>
+            <w:r>
+              <w:rPr>
+                <w:lang w:val="de-DE"/>
+              </w:rPr>
+              <w:t xml:space="preserve"> auf </w:t>
+            </w:r>
+            <w:proofErr w:type="spellStart"/>
+            <w:r>
+              <w:rPr>
+                <w:lang w:val="de-DE"/>
+              </w:rPr>
+              <w:t>engine</w:t>
+            </w:r>
+            <w:proofErr w:type="spellEnd"/>
+            <w:r>
+              <w:rPr>
+                <w:lang w:val="de-DE"/>
+              </w:rPr>
+              <w:t xml:space="preserve"> turn-off wechselt, wird die gesamte Viertelstunde auf </w:t>
+            </w:r>
+            <w:proofErr w:type="spellStart"/>
+            <w:r>
+              <w:rPr>
+                <w:lang w:val="de-DE"/>
+              </w:rPr>
+              <w:t>engine</w:t>
+            </w:r>
+            <w:proofErr w:type="spellEnd"/>
+            <w:r>
+              <w:rPr>
+                <w:lang w:val="de-DE"/>
+              </w:rPr>
+              <w:t xml:space="preserve"> turn-off gesetzt. Hierbei kann immer noch ECONSUMPTION anfallen.</w:t>
+            </w:r>
+            <w:r>
+              <w:rPr>
+                <w:lang w:val="de-DE"/>
+              </w:rPr>
+              <w:t xml:space="preserve"> Wenn innerhalb von einer Viertelstunde alle drei Panelsessions auftauchen, wird die Viertelstunde auf </w:t>
+            </w:r>
+            <w:proofErr w:type="spellStart"/>
+            <w:r>
+              <w:rPr>
+                <w:lang w:val="de-DE"/>
+              </w:rPr>
+              <w:t>engine</w:t>
+            </w:r>
+            <w:proofErr w:type="spellEnd"/>
+            <w:r>
+              <w:rPr>
+                <w:lang w:val="de-DE"/>
+              </w:rPr>
+              <w:t xml:space="preserve"> turn-off gesetzt.</w:t>
+            </w:r>
+          </w:p>
+          <w:p>
+            <w:pPr>
+              <w:pStyle w:val="Listenabsatz"/>
+              <w:numPr>
+                <w:ilvl w:val="0"/>
+                <w:numId w:val="1"/>
+              </w:numPr>
+              <w:rPr>
+                <w:lang w:val="de-DE"/>
+              </w:rPr>
+            </w:pPr>
+            <w:r>
+              <w:rPr>
+                <w:lang w:val="de-DE"/>
+              </w:rPr>
+              <w:t xml:space="preserve">ID_TERMINAL ist in jeder Aggregation das gleiche, da dies die </w:t>
+            </w:r>
+            <w:proofErr w:type="spellStart"/>
+            <w:r>
+              <w:rPr>
+                <w:lang w:val="de-DE"/>
+              </w:rPr>
+              <w:t>Car_ID</w:t>
+            </w:r>
+            <w:proofErr w:type="spellEnd"/>
+            <w:r>
+              <w:rPr>
+                <w:lang w:val="de-DE"/>
+              </w:rPr>
+              <w:t xml:space="preserve"> darstellt. Wird in der Aggregation auf den ersten vorkommenden Wert gesetzt.</w:t>
+            </w:r>
+          </w:p>
+          <w:p>
+            <w:pPr>
+              <w:pStyle w:val="Listenabsatz"/>
+              <w:numPr>
+                <w:ilvl w:val="0"/>
+                <w:numId w:val="1"/>
+              </w:numPr>
+              <w:rPr>
+                <w:highlight w:val="yellow"/>
+                <w:lang w:val="de-DE"/>
+              </w:rPr>
+            </w:pPr>
+            <w:r>
+              <w:rPr>
+                <w:highlight w:val="yellow"/>
+                <w:lang w:val="de-DE"/>
+              </w:rPr>
+              <w:t>CLUSTER schwankt zwischen 0=</w:t>
+            </w:r>
+            <w:proofErr w:type="spellStart"/>
+            <w:r>
+              <w:rPr>
+                <w:highlight w:val="yellow"/>
+                <w:lang w:val="de-DE"/>
+              </w:rPr>
+              <w:t>everywhere</w:t>
+            </w:r>
+            <w:proofErr w:type="spellEnd"/>
+            <w:r>
+              <w:rPr>
+                <w:highlight w:val="yellow"/>
+                <w:lang w:val="de-DE"/>
+              </w:rPr>
+              <w:t xml:space="preserve"> </w:t>
+            </w:r>
+            <w:proofErr w:type="spellStart"/>
+            <w:r>
+              <w:rPr>
+                <w:highlight w:val="yellow"/>
+                <w:lang w:val="de-DE"/>
+              </w:rPr>
+              <w:t>else</w:t>
+            </w:r>
+            <w:proofErr w:type="spellEnd"/>
+            <w:r>
+              <w:rPr>
+                <w:highlight w:val="yellow"/>
+                <w:lang w:val="de-DE"/>
+              </w:rPr>
+              <w:t>, 1=</w:t>
+            </w:r>
+            <w:proofErr w:type="spellStart"/>
+            <w:r>
+              <w:rPr>
+                <w:highlight w:val="yellow"/>
+                <w:lang w:val="de-DE"/>
+              </w:rPr>
+              <w:t>home</w:t>
+            </w:r>
+            <w:proofErr w:type="spellEnd"/>
+            <w:r>
+              <w:rPr>
+                <w:highlight w:val="yellow"/>
+                <w:lang w:val="de-DE"/>
+              </w:rPr>
+              <w:t xml:space="preserve"> und 2=</w:t>
+            </w:r>
+            <w:proofErr w:type="spellStart"/>
+            <w:r>
+              <w:rPr>
+                <w:highlight w:val="yellow"/>
+                <w:lang w:val="de-DE"/>
+              </w:rPr>
+              <w:t>work</w:t>
+            </w:r>
+            <w:proofErr w:type="spellEnd"/>
+            <w:r>
+              <w:rPr>
+                <w:highlight w:val="yellow"/>
+                <w:lang w:val="de-DE"/>
+              </w:rPr>
+              <w:t>. Gibt an, an welcher Stelle sich das Auto befindet. Wird auf das Minimum gesetzt</w:t>
+            </w:r>
+            <w:r>
+              <w:rPr>
+                <w:highlight w:val="yellow"/>
+                <w:lang w:val="de-DE"/>
+              </w:rPr>
+              <w:t xml:space="preserve">. Dies hat zur Folge, dass das Auto noch mit einer 0 </w:t>
+            </w:r>
+            <w:proofErr w:type="spellStart"/>
+            <w:r>
+              <w:rPr>
+                <w:highlight w:val="yellow"/>
+                <w:lang w:val="de-DE"/>
+              </w:rPr>
+              <w:t>gelabeled</w:t>
+            </w:r>
+            <w:proofErr w:type="spellEnd"/>
+            <w:r>
+              <w:rPr>
+                <w:highlight w:val="yellow"/>
+                <w:lang w:val="de-DE"/>
+              </w:rPr>
+              <w:t xml:space="preserve"> wird, obwohl es bereits in dem 15 Minuten Intervall daheim angekommen ist. Das gleiche gilt auch bei </w:t>
+            </w:r>
+            <w:proofErr w:type="spellStart"/>
+            <w:r>
+              <w:rPr>
+                <w:highlight w:val="yellow"/>
+                <w:lang w:val="de-DE"/>
+              </w:rPr>
+              <w:lastRenderedPageBreak/>
+              <w:t>work</w:t>
+            </w:r>
+            <w:proofErr w:type="spellEnd"/>
+            <w:r>
+              <w:rPr>
+                <w:highlight w:val="yellow"/>
+                <w:lang w:val="de-DE"/>
+              </w:rPr>
+              <w:t>. Ein Auto muss sich deshalb mindestens 15 Minuten an einem Ort aufgehalten haben, um ein entsprechendes Label zu bekommen.</w:t>
+            </w:r>
+          </w:p>
+          <w:p>
+            <w:pPr>
+              <w:pStyle w:val="Listenabsatz"/>
+              <w:numPr>
+                <w:ilvl w:val="0"/>
+                <w:numId w:val="1"/>
+              </w:numPr>
+              <w:rPr>
+                <w:lang w:val="de-DE"/>
+              </w:rPr>
+            </w:pPr>
+            <w:r>
+              <w:rPr>
+                <w:lang w:val="de-DE"/>
+              </w:rPr>
+              <w:t>DELTAPOS bezeichnet die Positionsveränderung seit der letzten Messung in m. Hierbei wird während der Aggregation die Summe gebildet, da die absolute zurückgelegte Distanz innerhalb der 15 Minuten von Interesse ist.</w:t>
+            </w:r>
+          </w:p>
+        </w:tc>
+      </w:tr>
+      <w:tr>
+        <w:tc>
+          <w:tcPr>
+            <w:tcW w:w="3962" w:type="dxa"/>
+          </w:tcPr>
+          <w:p>
+            <w:pPr>
+              <w:rPr>
+                <w:lang w:val="de-DE"/>
+              </w:rPr>
+            </w:pPr>
+            <w:r>
+              <w:rPr>
+                <w:lang w:val="de-DE"/>
+              </w:rPr>
+              <w:lastRenderedPageBreak/>
+              <w:t>_</w:t>
+            </w:r>
+            <w:proofErr w:type="spellStart"/>
+            <w:r>
+              <w:rPr>
+                <w:lang w:val="de-DE"/>
+              </w:rPr>
+              <w:t>data_cleaning</w:t>
+            </w:r>
+            <w:proofErr w:type="spellEnd"/>
+            <w:r>
+              <w:rPr>
+                <w:lang w:val="de-DE"/>
+              </w:rPr>
+              <w:t>()</w:t>
+            </w:r>
+          </w:p>
+        </w:tc>
+        <w:tc>
+          <w:tcPr>
+            <w:tcW w:w="5100" w:type="dxa"/>
+          </w:tcPr>
+          <w:p>
+            <w:pPr>
+              <w:rPr>
+                <w:lang w:val="de-DE"/>
+              </w:rPr>
+            </w:pPr>
+            <w:r>
+              <w:rPr>
+                <w:lang w:val="de-DE"/>
+              </w:rPr>
+              <w:t xml:space="preserve">Im </w:t>
+            </w:r>
+            <w:proofErr w:type="spellStart"/>
+            <w:r>
+              <w:rPr>
+                <w:lang w:val="de-DE"/>
+              </w:rPr>
+              <w:t>Datacleaning</w:t>
+            </w:r>
+            <w:proofErr w:type="spellEnd"/>
+            <w:r>
+              <w:rPr>
+                <w:lang w:val="de-DE"/>
+              </w:rPr>
+              <w:t xml:space="preserve"> werden hauptsächlich zwei Schritte durchgeführt. Zum einen werden NAN Werte in den Spalten TRIPNUMBER und ECONSUMPTION aus den Mobilitätsdaten entfernt. Zum anderen werden die </w:t>
+            </w:r>
+            <w:proofErr w:type="spellStart"/>
+            <w:r>
+              <w:rPr>
+                <w:lang w:val="de-DE"/>
+              </w:rPr>
+              <w:t>timestamps</w:t>
+            </w:r>
+            <w:proofErr w:type="spellEnd"/>
+            <w:r>
+              <w:rPr>
+                <w:lang w:val="de-DE"/>
+              </w:rPr>
+              <w:t xml:space="preserve"> in den Mobilitätsdaten auf das richtige Format überprüft. Schlägt das Entfernen der NAN Werte oder das Überprüfen des Zeitstempels fehlt, werden die Mobilitätsdaten keinem Auto </w:t>
+            </w:r>
+            <w:proofErr w:type="spellStart"/>
+            <w:r>
+              <w:rPr>
+                <w:lang w:val="de-DE"/>
+              </w:rPr>
+              <w:t>zuegordnet</w:t>
+            </w:r>
+            <w:proofErr w:type="spellEnd"/>
+            <w:r>
+              <w:rPr>
+                <w:lang w:val="de-DE"/>
+              </w:rPr>
+              <w:t xml:space="preserve"> und es wird versucht einen neuen Agenten mit neuen Mobilitätsdaten zu erstellen. Dies geschieht, da sowohl</w:t>
+            </w:r>
+            <w:r>
+              <w:rPr>
+                <w:highlight w:val="yellow"/>
+                <w:lang w:val="de-DE"/>
+              </w:rPr>
+              <w:t xml:space="preserve"> ECONSUMPTION</w:t>
+            </w:r>
+            <w:r>
+              <w:rPr>
+                <w:highlight w:val="yellow"/>
+                <w:lang w:val="de-DE"/>
+              </w:rPr>
+              <w:t xml:space="preserve"> als auch die Zeitstempel eine besonders wichtige Rolle in der </w:t>
+            </w:r>
+            <w:r>
+              <w:rPr>
+                <w:highlight w:val="yellow"/>
+                <w:lang w:val="de-DE"/>
+              </w:rPr>
+              <w:t>nachfolgende</w:t>
+            </w:r>
+            <w:r>
+              <w:rPr>
+                <w:highlight w:val="yellow"/>
+                <w:lang w:val="de-DE"/>
+              </w:rPr>
+              <w:t xml:space="preserve">n </w:t>
+            </w:r>
+            <w:r>
+              <w:rPr>
+                <w:highlight w:val="yellow"/>
+                <w:lang w:val="de-DE"/>
+              </w:rPr>
+              <w:t xml:space="preserve">Simulation </w:t>
+            </w:r>
+            <w:r>
+              <w:rPr>
+                <w:lang w:val="de-DE"/>
+              </w:rPr>
+              <w:t>spielen.</w:t>
+            </w:r>
+          </w:p>
+        </w:tc>
+      </w:tr>
+      <w:tr>
+        <w:tc>
+          <w:tcPr>
+            <w:tcW w:w="3962" w:type="dxa"/>
+          </w:tcPr>
+          <w:p>
+            <w:pPr>
+              <w:rPr>
+                <w:lang w:val="de-DE"/>
+              </w:rPr>
+            </w:pPr>
+            <w:proofErr w:type="spellStart"/>
+            <w:r>
+              <w:rPr>
+                <w:lang w:val="de-DE"/>
+              </w:rPr>
+              <w:t>prepare_mobility_data</w:t>
+            </w:r>
+            <w:proofErr w:type="spellEnd"/>
+            <w:r>
+              <w:rPr>
+                <w:lang w:val="de-DE"/>
+              </w:rPr>
+              <w:t>()</w:t>
+            </w:r>
+          </w:p>
+        </w:tc>
+        <w:tc>
+          <w:tcPr>
+            <w:tcW w:w="5100" w:type="dxa"/>
+          </w:tcPr>
+          <w:p>
+            <w:proofErr w:type="spellStart"/>
+            <w:r>
+              <w:t>Ruft</w:t>
+            </w:r>
+            <w:proofErr w:type="spellEnd"/>
+            <w:r>
+              <w:t xml:space="preserve"> die </w:t>
+            </w:r>
+            <w:proofErr w:type="spellStart"/>
+            <w:r>
+              <w:t>Funktionen</w:t>
+            </w:r>
+            <w:proofErr w:type="spellEnd"/>
+            <w:r>
+              <w:t xml:space="preserve"> </w:t>
+            </w:r>
+            <w:r>
+              <w:t>_</w:t>
+            </w:r>
+            <w:proofErr w:type="spellStart"/>
+            <w:r>
+              <w:t>create_df_limited_time</w:t>
+            </w:r>
+            <w:proofErr w:type="spellEnd"/>
+            <w:r>
+              <w:t>()</w:t>
+            </w:r>
+            <w:r>
+              <w:t>,</w:t>
+            </w:r>
+            <w:r>
+              <w:t>_aggregate_15_min_steps()</w:t>
+            </w:r>
+            <w:r>
+              <w:t xml:space="preserve"> und </w:t>
+            </w:r>
+            <w:r>
+              <w:t>_</w:t>
+            </w:r>
+            <w:proofErr w:type="spellStart"/>
+            <w:r>
+              <w:t>data_cleaning</w:t>
+            </w:r>
+            <w:proofErr w:type="spellEnd"/>
+            <w:r>
+              <w:t>()</w:t>
+            </w:r>
+            <w:r>
+              <w:t xml:space="preserve"> auf.</w:t>
+            </w:r>
+          </w:p>
+        </w:tc>
+      </w:tr>
+      <w:tr>
+        <w:tc>
+          <w:tcPr>
+            <w:tcW w:w="3962" w:type="dxa"/>
+          </w:tcPr>
+          <w:p>
+            <w:pPr>
+              <w:rPr>
+                <w:lang w:val="de-DE"/>
+              </w:rPr>
+            </w:pPr>
+            <w:proofErr w:type="spellStart"/>
+            <w:r>
+              <w:rPr>
+                <w:lang w:val="de-DE"/>
+              </w:rPr>
+              <w:t>set_median_trip_len</w:t>
+            </w:r>
+            <w:proofErr w:type="spellEnd"/>
+            <w:r>
+              <w:rPr>
+                <w:lang w:val="de-DE"/>
+              </w:rPr>
+              <w:t>()</w:t>
+            </w:r>
+          </w:p>
+        </w:tc>
+        <w:tc>
+          <w:tcPr>
+            <w:tcW w:w="5100" w:type="dxa"/>
+          </w:tcPr>
+          <w:p>
+            <w:pPr>
+              <w:rPr>
+                <w:lang w:val="de-DE"/>
+              </w:rPr>
+            </w:pPr>
+            <w:r>
+              <w:rPr>
+                <w:lang w:val="de-DE"/>
+              </w:rPr>
+              <w:t>Berechnet für die hinzugefügten Mobilitätsdaten die Länge eines Trips im Median.</w:t>
             </w:r>
           </w:p>
         </w:tc>
@@ -1962,6 +3091,217 @@
           <w:lang w:val="de-DE"/>
         </w:rPr>
       </w:pPr>
+      <w:r>
+        <w:rPr>
+          <w:lang w:val="de-DE"/>
+        </w:rPr>
+        <w:t>Beschreibung Mobilitätsdaten:</w:t>
+      </w:r>
+    </w:p>
+    <w:p>
+      <w:pPr>
+        <w:rPr>
+          <w:lang w:val="de-DE"/>
+        </w:rPr>
+      </w:pPr>
+      <w:r>
+        <w:rPr>
+          <w:lang w:val="de-DE"/>
+        </w:rPr>
+        <w:t xml:space="preserve">Es werden von diesen Spalten nur 7 Spalten benutzt. Um das Laden der Mobilitätsdaten schneller zu machen, werden diese Spalten in der Funktion zum Laden spezifiziert. </w:t>
+      </w:r>
+      <w:r>
+        <w:rPr>
+          <w:lang w:val="de-DE"/>
+        </w:rPr>
+        <w:t>Um die Geschwindigkeit des Ladens w</w:t>
+      </w:r>
+      <w:r>
+        <w:rPr>
+          <w:lang w:val="de-DE"/>
+        </w:rPr>
+        <w:t xml:space="preserve">eiterhin zu erhöhen wird in der Ladefunktion bereits der Datentyp jeder Spalte definiert. </w:t>
+      </w:r>
+      <w:r>
+        <w:rPr>
+          <w:lang w:val="de-DE"/>
+        </w:rPr>
+        <w:t xml:space="preserve">Bei den Spalten handelt es </w:t>
+      </w:r>
+      <w:r>
+        <w:rPr>
+          <w:lang w:val="de-DE"/>
+        </w:rPr>
+        <w:t>sich um folgende Spalten mit dem dazugehörigen Datentypen</w:t>
+      </w:r>
+      <w:r>
+        <w:rPr>
+          <w:lang w:val="de-DE"/>
+        </w:rPr>
+        <w:t xml:space="preserve"> {'TIMESTAMP': </w:t>
+      </w:r>
+      <w:proofErr w:type="spellStart"/>
+      <w:r>
+        <w:rPr>
+          <w:lang w:val="de-DE"/>
+        </w:rPr>
+        <w:t>str</w:t>
+      </w:r>
+      <w:proofErr w:type="spellEnd"/>
+      <w:r>
+        <w:rPr>
+          <w:lang w:val="de-DE"/>
+        </w:rPr>
+        <w:t xml:space="preserve">, 'TRIPNUMBER': </w:t>
+      </w:r>
+      <w:proofErr w:type="spellStart"/>
+      <w:r>
+        <w:rPr>
+          <w:lang w:val="de-DE"/>
+        </w:rPr>
+        <w:t>int</w:t>
+      </w:r>
+      <w:proofErr w:type="spellEnd"/>
+      <w:r>
+        <w:rPr>
+          <w:lang w:val="de-DE"/>
+        </w:rPr>
+        <w:t>,</w:t>
+      </w:r>
+      <w:r>
+        <w:rPr>
+          <w:lang w:val="de-DE"/>
+        </w:rPr>
+        <w:t xml:space="preserve"> </w:t>
+      </w:r>
+      <w:r>
+        <w:rPr>
+          <w:lang w:val="de-DE"/>
+        </w:rPr>
+        <w:t xml:space="preserve">'DELTAPOS': </w:t>
+      </w:r>
+      <w:proofErr w:type="spellStart"/>
+      <w:r>
+        <w:rPr>
+          <w:lang w:val="de-DE"/>
+        </w:rPr>
+        <w:t>float</w:t>
+      </w:r>
+      <w:proofErr w:type="spellEnd"/>
+      <w:r>
+        <w:rPr>
+          <w:lang w:val="de-DE"/>
+        </w:rPr>
+        <w:t xml:space="preserve">, 'CLUSTER': </w:t>
+      </w:r>
+      <w:proofErr w:type="spellStart"/>
+      <w:r>
+        <w:rPr>
+          <w:lang w:val="de-DE"/>
+        </w:rPr>
+        <w:t>int</w:t>
+      </w:r>
+      <w:proofErr w:type="spellEnd"/>
+      <w:r>
+        <w:rPr>
+          <w:lang w:val="de-DE"/>
+        </w:rPr>
+        <w:t>,</w:t>
+      </w:r>
+      <w:r>
+        <w:rPr>
+          <w:lang w:val="de-DE"/>
+        </w:rPr>
+        <w:t xml:space="preserve"> </w:t>
+      </w:r>
+      <w:r>
+        <w:rPr>
+          <w:lang w:val="de-DE"/>
+        </w:rPr>
+        <w:t xml:space="preserve">'ECONSUMPTIONKWH': </w:t>
+      </w:r>
+      <w:proofErr w:type="spellStart"/>
+      <w:r>
+        <w:rPr>
+          <w:lang w:val="de-DE"/>
+        </w:rPr>
+        <w:t>float</w:t>
+      </w:r>
+      <w:proofErr w:type="spellEnd"/>
+      <w:r>
+        <w:rPr>
+          <w:lang w:val="de-DE"/>
+        </w:rPr>
+        <w:t xml:space="preserve">, 'ID_PANELSESSION': </w:t>
+      </w:r>
+      <w:proofErr w:type="spellStart"/>
+      <w:r>
+        <w:rPr>
+          <w:lang w:val="de-DE"/>
+        </w:rPr>
+        <w:t>int</w:t>
+      </w:r>
+      <w:proofErr w:type="spellEnd"/>
+      <w:r>
+        <w:rPr>
+          <w:lang w:val="de-DE"/>
+        </w:rPr>
+        <w:t xml:space="preserve">, 'ID_TERMINAL': </w:t>
+      </w:r>
+      <w:proofErr w:type="spellStart"/>
+      <w:r>
+        <w:rPr>
+          <w:lang w:val="de-DE"/>
+        </w:rPr>
+        <w:t>int</w:t>
+      </w:r>
+      <w:proofErr w:type="spellEnd"/>
+      <w:r>
+        <w:rPr>
+          <w:lang w:val="de-DE"/>
+        </w:rPr>
+        <w:t>}</w:t>
+      </w:r>
+    </w:p>
+    <w:p>
+      <w:pPr>
+        <w:rPr>
+          <w:lang w:val="de-DE"/>
+        </w:rPr>
+      </w:pPr>
+      <w:r>
+        <w:rPr>
+          <w:lang w:val="de-DE"/>
+        </w:rPr>
+        <w:t xml:space="preserve">Da der Zeitstempel in String Format gespeichert wird, wird dieser nachträglich im </w:t>
+      </w:r>
+      <w:proofErr w:type="spellStart"/>
+      <w:r>
+        <w:rPr>
+          <w:lang w:val="de-DE"/>
+        </w:rPr>
+        <w:t>timestamp</w:t>
+      </w:r>
+      <w:proofErr w:type="spellEnd"/>
+      <w:r>
+        <w:rPr>
+          <w:lang w:val="de-DE"/>
+        </w:rPr>
+        <w:t xml:space="preserve"> Format geparst.</w:t>
+      </w:r>
+    </w:p>
+    <w:p>
+      <w:pPr>
+        <w:rPr>
+          <w:lang w:val="de-DE"/>
+        </w:rPr>
+      </w:pPr>
+      <w:r>
+        <w:rPr>
+          <w:lang w:val="de-DE"/>
+        </w:rPr>
+        <w:t>909 Dateien mit Mobilitätsprofilen.</w:t>
+      </w:r>
     </w:p>
     <w:p>
       <w:pPr>
@@ -1978,6 +3318,127 @@
     </w:sectPr>
   </w:body>
 </w:document>
+</file>
+
+<file path=word/numbering.xml><?xml version="1.0" encoding="utf-8"?>
+<w:numbering xmlns:wpc="http://schemas.microsoft.com/office/word/2010/wordprocessingCanvas" xmlns:cx="http://schemas.microsoft.com/office/drawing/2014/chartex" xmlns:cx1="http://schemas.microsoft.com/office/drawing/2015/9/8/chartex" xmlns:cx2="http://schemas.microsoft.com/office/drawing/2015/10/21/chartex" xmlns:cx3="http://schemas.microsoft.com/office/drawing/2016/5/9/chartex" xmlns:cx4="http://schemas.microsoft.com/office/drawing/2016/5/10/chartex" xmlns:cx5="http://schemas.microsoft.com/office/drawing/2016/5/11/chartex" xmlns:cx6="http://schemas.microsoft.com/office/drawing/2016/5/12/chartex" xmlns:cx7="http://schemas.microsoft.com/office/drawing/2016/5/13/chartex" xmlns:cx8="http://schemas.microsoft.com/office/drawing/2016/5/14/chartex" xmlns:mc="http://schemas.openxmlformats.org/markup-compatibility/2006" xmlns:aink="http://schemas.microsoft.com/office/drawing/2016/ink" xmlns:am3d="http://schemas.microsoft.com/office/drawing/2017/model3d" xmlns:o="urn:schemas-microsoft-com:office:office" xmlns:oel="http://schemas.microsoft.com/office/2019/extlst" xmlns:r="http://schemas.openxmlformats.org/officeDocument/2006/relationships" xmlns:m="http://schemas.openxmlformats.org/officeDocument/2006/math" xmlns:v="urn:schemas-microsoft-com:vml" xmlns:wp14="http://schemas.microsoft.com/office/word/2010/wordprocessingDrawing" xmlns:wp="http://schemas.openxmlformats.org/drawingml/2006/wordprocessingDrawing" xmlns:w10="urn:schemas-microsoft-com:office:word" xmlns:w="http://schemas.openxmlformats.org/wordprocessingml/2006/main" xmlns:w14="http://schemas.microsoft.com/office/word/2010/wordml" xmlns:w15="http://schemas.microsoft.com/office/word/2012/wordml" xmlns:w16cex="http://schemas.microsoft.com/office/word/2018/wordml/cex" xmlns:w16cid="http://schemas.microsoft.com/office/word/2016/wordml/cid" xmlns:w16="http://schemas.microsoft.com/office/word/2018/wordml" xmlns:w16du="http://schemas.microsoft.com/office/word/2023/wordml/word16du" xmlns:w16sdtdh="http://schemas.microsoft.com/office/word/2020/wordml/sdtdatahash" xmlns:w16se="http://schemas.microsoft.com/office/word/2015/wordml/symex" xmlns:wpg="http://schemas.microsoft.com/office/word/2010/wordprocessingGroup" xmlns:wpi="http://schemas.microsoft.com/office/word/2010/wordprocessingInk" xmlns:wne="http://schemas.microsoft.com/office/word/2006/wordml" xmlns:wps="http://schemas.microsoft.com/office/word/2010/wordprocessingShape" mc:Ignorable="w14 w15 w16se w16cid w16 w16cex w16sdtdh wp14">
+  <w:abstractNum w:abstractNumId="0" w15:restartNumberingAfterBreak="0">
+    <w:nsid w:val="77D74228"/>
+    <w:multiLevelType w:val="hybridMultilevel"/>
+    <w:tmpl w:val="A0462D7A"/>
+    <w:lvl w:ilvl="0" w:tplc="58844B48">
+      <w:start w:val="909"/>
+      <w:numFmt w:val="bullet"/>
+      <w:lvlText w:val="-"/>
+      <w:lvlJc w:val="left"/>
+      <w:pPr>
+        <w:ind w:left="720" w:hanging="360"/>
+      </w:pPr>
+      <w:rPr>
+        <w:rFonts w:ascii="Calibri" w:eastAsiaTheme="minorHAnsi" w:hAnsi="Calibri" w:cs="Calibri" w:hint="default"/>
+      </w:rPr>
+    </w:lvl>
+    <w:lvl w:ilvl="1" w:tplc="04090003" w:tentative="1">
+      <w:start w:val="1"/>
+      <w:numFmt w:val="bullet"/>
+      <w:lvlText w:val="o"/>
+      <w:lvlJc w:val="left"/>
+      <w:pPr>
+        <w:ind w:left="1440" w:hanging="360"/>
+      </w:pPr>
+      <w:rPr>
+        <w:rFonts w:ascii="Courier New" w:hAnsi="Courier New" w:cs="Courier New" w:hint="default"/>
+      </w:rPr>
+    </w:lvl>
+    <w:lvl w:ilvl="2" w:tplc="04090005" w:tentative="1">
+      <w:start w:val="1"/>
+      <w:numFmt w:val="bullet"/>
+      <w:lvlText w:val=""/>
+      <w:lvlJc w:val="left"/>
+      <w:pPr>
+        <w:ind w:left="2160" w:hanging="360"/>
+      </w:pPr>
+      <w:rPr>
+        <w:rFonts w:ascii="Wingdings" w:hAnsi="Wingdings" w:hint="default"/>
+      </w:rPr>
+    </w:lvl>
+    <w:lvl w:ilvl="3" w:tplc="04090001" w:tentative="1">
+      <w:start w:val="1"/>
+      <w:numFmt w:val="bullet"/>
+      <w:lvlText w:val=""/>
+      <w:lvlJc w:val="left"/>
+      <w:pPr>
+        <w:ind w:left="2880" w:hanging="360"/>
+      </w:pPr>
+      <w:rPr>
+        <w:rFonts w:ascii="Symbol" w:hAnsi="Symbol" w:hint="default"/>
+      </w:rPr>
+    </w:lvl>
+    <w:lvl w:ilvl="4" w:tplc="04090003" w:tentative="1">
+      <w:start w:val="1"/>
+      <w:numFmt w:val="bullet"/>
+      <w:lvlText w:val="o"/>
+      <w:lvlJc w:val="left"/>
+      <w:pPr>
+        <w:ind w:left="3600" w:hanging="360"/>
+      </w:pPr>
+      <w:rPr>
+        <w:rFonts w:ascii="Courier New" w:hAnsi="Courier New" w:cs="Courier New" w:hint="default"/>
+      </w:rPr>
+    </w:lvl>
+    <w:lvl w:ilvl="5" w:tplc="04090005" w:tentative="1">
+      <w:start w:val="1"/>
+      <w:numFmt w:val="bullet"/>
+      <w:lvlText w:val=""/>
+      <w:lvlJc w:val="left"/>
+      <w:pPr>
+        <w:ind w:left="4320" w:hanging="360"/>
+      </w:pPr>
+      <w:rPr>
+        <w:rFonts w:ascii="Wingdings" w:hAnsi="Wingdings" w:hint="default"/>
+      </w:rPr>
+    </w:lvl>
+    <w:lvl w:ilvl="6" w:tplc="04090001" w:tentative="1">
+      <w:start w:val="1"/>
+      <w:numFmt w:val="bullet"/>
+      <w:lvlText w:val=""/>
+      <w:lvlJc w:val="left"/>
+      <w:pPr>
+        <w:ind w:left="5040" w:hanging="360"/>
+      </w:pPr>
+      <w:rPr>
+        <w:rFonts w:ascii="Symbol" w:hAnsi="Symbol" w:hint="default"/>
+      </w:rPr>
+    </w:lvl>
+    <w:lvl w:ilvl="7" w:tplc="04090003" w:tentative="1">
+      <w:start w:val="1"/>
+      <w:numFmt w:val="bullet"/>
+      <w:lvlText w:val="o"/>
+      <w:lvlJc w:val="left"/>
+      <w:pPr>
+        <w:ind w:left="5760" w:hanging="360"/>
+      </w:pPr>
+      <w:rPr>
+        <w:rFonts w:ascii="Courier New" w:hAnsi="Courier New" w:cs="Courier New" w:hint="default"/>
+      </w:rPr>
+    </w:lvl>
+    <w:lvl w:ilvl="8" w:tplc="04090005" w:tentative="1">
+      <w:start w:val="1"/>
+      <w:numFmt w:val="bullet"/>
+      <w:lvlText w:val=""/>
+      <w:lvlJc w:val="left"/>
+      <w:pPr>
+        <w:ind w:left="6480" w:hanging="360"/>
+      </w:pPr>
+      <w:rPr>
+        <w:rFonts w:ascii="Wingdings" w:hAnsi="Wingdings" w:hint="default"/>
+      </w:rPr>
+    </w:lvl>
+  </w:abstractNum>
+  <w:num w:numId="1" w16cid:durableId="377630340">
+    <w:abstractNumId w:val="0"/>
+  </w:num>
+</w:numbering>
 </file>
 
 <file path=word/styles.xml><?xml version="1.0" encoding="utf-8"?>
@@ -2450,6 +3911,17 @@
       <w:shd w:val="clear" w:color="auto" w:fill="E1DFDD"/>
     </w:rPr>
   </w:style>
+  <w:style w:type="paragraph" w:styleId="Listenabsatz">
+    <w:name w:val="List Paragraph"/>
+    <w:basedOn w:val="Standard"/>
+    <w:uiPriority w:val="34"/>
+    <w:qFormat/>
+    <w:rsid w:val="00A82A8B"/>
+    <w:pPr>
+      <w:ind w:left="720"/>
+      <w:contextualSpacing/>
+    </w:pPr>
+  </w:style>
 </w:styles>
 </file>
 

</xml_diff>